<commit_message>
Update Dev diary 4 Sean Colbourne.docx
This is my fourth development diary submission for Professional practice
</commit_message>
<xml_diff>
--- a/Dev diary 4 Sean Colbourne.docx
+++ b/Dev diary 4 Sean Colbourne.docx
@@ -576,6 +576,7 @@
     <w:p>
       <w:pPr>
         <w:pStyle w:val="IntenseQuote"/>
+        <w:jc w:val="left"/>
         <w:rPr>
           <w:rStyle w:val="IntenseEmphasis"/>
         </w:rPr>
@@ -611,6 +612,7 @@
     <w:p>
       <w:pPr>
         <w:pStyle w:val="IntenseQuote"/>
+        <w:jc w:val="left"/>
       </w:pPr>
       <w:r>
         <w:t>4</w:t>
@@ -638,6 +640,7 @@
     <w:p>
       <w:pPr>
         <w:pStyle w:val="IntenseQuote"/>
+        <w:jc w:val="left"/>
       </w:pPr>
       <w:r>
         <w:t>4</w:t>
@@ -654,6 +657,7 @@
     <w:p>
       <w:pPr>
         <w:pStyle w:val="IntenseQuote"/>
+        <w:jc w:val="left"/>
       </w:pPr>
       <w:r>
         <w:t>Software</w:t>
@@ -672,6 +676,7 @@
     <w:p>
       <w:pPr>
         <w:pStyle w:val="IntenseQuote"/>
+        <w:jc w:val="left"/>
       </w:pPr>
       <w:r>
         <w:t>4</w:t>
@@ -727,6 +732,7 @@
     <w:p>
       <w:pPr>
         <w:pStyle w:val="IntenseQuote"/>
+        <w:jc w:val="left"/>
       </w:pPr>
       <w:r>
         <w:lastRenderedPageBreak/>
@@ -742,10 +748,13 @@
       <w:r>
         <w:t>We then asked James Wilson to play the game and give us his honest opinion on what could be improved and what they liked about the game, he said that it “Requires a VR headset which is expensive” and that it is a “really cool game” there’s not much we can do with this feedback as there was nothing specific however, if we were to forgo the VR headset it would make our game more accessible to people who do not own a VR headset.</w:t>
       </w:r>
+      <w:bookmarkStart w:id="0" w:name="_GoBack"/>
+      <w:bookmarkEnd w:id="0"/>
     </w:p>
     <w:p>
       <w:pPr>
         <w:pStyle w:val="IntenseQuote"/>
+        <w:jc w:val="left"/>
       </w:pPr>
       <w:r>
         <w:t>4</w:t>
@@ -782,6 +791,7 @@
     <w:p>
       <w:pPr>
         <w:pStyle w:val="IntenseQuote"/>
+        <w:jc w:val="left"/>
       </w:pPr>
       <w:r>
         <w:t>4</w:t>
@@ -797,8 +807,6 @@
       <w:r>
         <w:t>I have learnt that when I  am working in a bigger group with more people that it may be necessary to raise my voice so that I can be heard as the team missed that the game required a 5 minute timer stipulated within the client brief.</w:t>
       </w:r>
-      <w:bookmarkStart w:id="0" w:name="_GoBack"/>
-      <w:bookmarkEnd w:id="0"/>
     </w:p>
     <w:sectPr>
       <w:pgSz w:w="11906" w:h="16838"/>
@@ -1421,7 +1429,7 @@
     <w:pitch w:val="variable"/>
     <w:sig w:usb0="E0002AFF" w:usb1="4000ACFF" w:usb2="00000001" w:usb3="00000000" w:csb0="000001FF" w:csb1="00000000"/>
   </w:font>
-  <w:font w:name="游明朝">
+  <w:font w:name="Yu Mincho">
     <w:charset w:val="80"/>
     <w:family w:val="roman"/>
     <w:pitch w:val="variable"/>
@@ -1475,7 +1483,7 @@
   <w:rsids>
     <w:rsidRoot w:val="0075497A"/>
     <w:rsid w:val="0075497A"/>
-    <w:rsid w:val="007D58F6"/>
+    <w:rsid w:val="00B34748"/>
   </w:rsids>
   <m:mathPr>
     <m:mathFont m:val="Cambria Math"/>
@@ -2261,7 +2269,7 @@
 </file>
 
 <file path=customXml/itemProps2.xml><?xml version="1.0" encoding="utf-8"?>
-<ds:datastoreItem xmlns:ds="http://schemas.openxmlformats.org/officeDocument/2006/customXml" ds:itemID="{F6CDF49B-A9AA-4249-8A7E-F972C10EF79C}">
+<ds:datastoreItem xmlns:ds="http://schemas.openxmlformats.org/officeDocument/2006/customXml" ds:itemID="{235E28DA-0369-470F-8DEA-B0CB2BDB818A}">
   <ds:schemaRefs>
     <ds:schemaRef ds:uri="http://schemas.openxmlformats.org/officeDocument/2006/bibliography"/>
   </ds:schemaRefs>

</xml_diff>